<commit_message>
Added scroll to top of window on click of nav items, added GraphQL to skills data, adjusted font size on body, and replaced resume documents.
</commit_message>
<xml_diff>
--- a/public/assets/documents/colin-birdwell-font-end-developer.docx
+++ b/public/assets/documents/colin-birdwell-font-end-developer.docx
@@ -148,7 +148,7 @@
           <w:sz w:val="24"/>
           <w:szCs w:val="24"/>
         </w:rPr>
-        <w:t xml:space="preserve">Colin has worked with online and digital businesses both as a web &amp; app developer, in the industries of private agencies, online commerce, local government, utilities, and the financial banking. </w:t>
+        <w:t xml:space="preserve">Colin has worked with online and digital businesses both as a web &amp; app developer, in the industries of private agencies, online commerce, local government, utilities, and the financial banking.  Bringing more than five years of experience, Colin can handle your front end coding needs. </w:t>
       </w:r>
     </w:p>
     <w:p>
@@ -2615,6 +2615,78 @@
           <w:szCs w:val="24"/>
         </w:rPr>
         <w:t xml:space="preserve">Intermediate</w:t>
+      </w:r>
+    </w:p>
+    <w:p>
+      <w:pPr>
+        <w:widowControl w:val="on"/>
+        <w:pBdr/>
+        <w:spacing w:before="0" w:after="0" w:line="240" w:lineRule="auto"/>
+        <w:ind w:left="0" w:right="0"/>
+        <w:jc w:val="left"/>
+      </w:pPr>
+      <w:r>
+        <w:rPr>
+          <w:rFonts w:ascii="Times" w:hAnsi="Times" w:cs="Times"/>
+          <w:color w:val="000000"/>
+          <w:sz w:val="24"/>
+          <w:szCs w:val="24"/>
+        </w:rPr>
+        <w:t xml:space="preserve">Sass:</w:t>
+      </w:r>
+      <w:r>
+        <w:rPr>
+          <w:rFonts w:ascii="Times" w:hAnsi="Times" w:cs="Times"/>
+          <w:color w:val="000000"/>
+          <w:sz w:val="24"/>
+          <w:szCs w:val="24"/>
+        </w:rPr>
+        <w:t xml:space="preserve"> </w:t>
+      </w:r>
+      <w:r>
+        <w:rPr>
+          <w:rFonts w:ascii="Times" w:hAnsi="Times" w:cs="Times"/>
+          <w:color w:val="000000"/>
+          <w:sz w:val="24"/>
+          <w:szCs w:val="24"/>
+        </w:rPr>
+        <w:t xml:space="preserve">Advanced</w:t>
+      </w:r>
+    </w:p>
+    <w:p>
+      <w:pPr>
+        <w:widowControl w:val="on"/>
+        <w:pBdr/>
+        <w:spacing w:before="0" w:after="0" w:line="240" w:lineRule="auto"/>
+        <w:ind w:left="0" w:right="0"/>
+        <w:jc w:val="left"/>
+      </w:pPr>
+      <w:r>
+        <w:rPr>
+          <w:rFonts w:ascii="Times" w:hAnsi="Times" w:cs="Times"/>
+          <w:color w:val="000000"/>
+          <w:sz w:val="24"/>
+          <w:szCs w:val="24"/>
+        </w:rPr>
+        <w:t xml:space="preserve">GraphQL:</w:t>
+      </w:r>
+      <w:r>
+        <w:rPr>
+          <w:rFonts w:ascii="Times" w:hAnsi="Times" w:cs="Times"/>
+          <w:color w:val="000000"/>
+          <w:sz w:val="24"/>
+          <w:szCs w:val="24"/>
+        </w:rPr>
+        <w:t xml:space="preserve"> </w:t>
+      </w:r>
+      <w:r>
+        <w:rPr>
+          <w:rFonts w:ascii="Times" w:hAnsi="Times" w:cs="Times"/>
+          <w:color w:val="000000"/>
+          <w:sz w:val="24"/>
+          <w:szCs w:val="24"/>
+        </w:rPr>
+        <w:t xml:space="preserve">Beginner</w:t>
       </w:r>
     </w:p>
     <w:p>

</xml_diff>

<commit_message>
updated skills and resume files
</commit_message>
<xml_diff>
--- a/public/assets/documents/colin-birdwell-font-end-developer.docx
+++ b/public/assets/documents/colin-birdwell-font-end-developer.docx
@@ -1732,7 +1732,7 @@
           <w:sz w:val="24"/>
           <w:szCs w:val="24"/>
         </w:rPr>
-        <w:t xml:space="preserve">Wordpress:</w:t>
+        <w:t xml:space="preserve">Node.js:</w:t>
       </w:r>
       <w:r>
         <w:rPr>
@@ -1768,7 +1768,7 @@
           <w:sz w:val="24"/>
           <w:szCs w:val="24"/>
         </w:rPr>
-        <w:t xml:space="preserve">Node.js:</w:t>
+        <w:t xml:space="preserve">Version Control:</w:t>
       </w:r>
       <w:r>
         <w:rPr>
@@ -1786,7 +1786,7 @@
           <w:sz w:val="24"/>
           <w:szCs w:val="24"/>
         </w:rPr>
-        <w:t xml:space="preserve">Intermediate</w:t>
+        <w:t xml:space="preserve">Advanced</w:t>
       </w:r>
     </w:p>
     <w:p>
@@ -1804,7 +1804,7 @@
           <w:sz w:val="24"/>
           <w:szCs w:val="24"/>
         </w:rPr>
-        <w:t xml:space="preserve">Version Control:</w:t>
+        <w:t xml:space="preserve">UI/UX:</w:t>
       </w:r>
       <w:r>
         <w:rPr>
@@ -1840,7 +1840,7 @@
           <w:sz w:val="24"/>
           <w:szCs w:val="24"/>
         </w:rPr>
-        <w:t xml:space="preserve">UI/UX:</w:t>
+        <w:t xml:space="preserve">Adobe Photoshop/Illustrator:</w:t>
       </w:r>
       <w:r>
         <w:rPr>
@@ -1858,7 +1858,7 @@
           <w:sz w:val="24"/>
           <w:szCs w:val="24"/>
         </w:rPr>
-        <w:t xml:space="preserve">Advanced</w:t>
+        <w:t xml:space="preserve">Beginner</w:t>
       </w:r>
     </w:p>
     <w:p>
@@ -1876,7 +1876,7 @@
           <w:sz w:val="24"/>
           <w:szCs w:val="24"/>
         </w:rPr>
-        <w:t xml:space="preserve">Adobe Photoshop/Illustrator:</w:t>
+        <w:t xml:space="preserve">npm:</w:t>
       </w:r>
       <w:r>
         <w:rPr>
@@ -1894,7 +1894,7 @@
           <w:sz w:val="24"/>
           <w:szCs w:val="24"/>
         </w:rPr>
-        <w:t xml:space="preserve">Beginner</w:t>
+        <w:t xml:space="preserve">Intermediate</w:t>
       </w:r>
     </w:p>
     <w:p>
@@ -1912,7 +1912,7 @@
           <w:sz w:val="24"/>
           <w:szCs w:val="24"/>
         </w:rPr>
-        <w:t xml:space="preserve">npm:</w:t>
+        <w:t xml:space="preserve">Gulp:</w:t>
       </w:r>
       <w:r>
         <w:rPr>
@@ -1948,7 +1948,7 @@
           <w:sz w:val="24"/>
           <w:szCs w:val="24"/>
         </w:rPr>
-        <w:t xml:space="preserve">Gulp:</w:t>
+        <w:t xml:space="preserve">eCommerce:</w:t>
       </w:r>
       <w:r>
         <w:rPr>
@@ -1984,7 +1984,7 @@
           <w:sz w:val="24"/>
           <w:szCs w:val="24"/>
         </w:rPr>
-        <w:t xml:space="preserve">PHP:</w:t>
+        <w:t xml:space="preserve">Hubspot:</w:t>
       </w:r>
       <w:r>
         <w:rPr>
@@ -2002,7 +2002,7 @@
           <w:sz w:val="24"/>
           <w:szCs w:val="24"/>
         </w:rPr>
-        <w:t xml:space="preserve">Beginner</w:t>
+        <w:t xml:space="preserve">Advanced</w:t>
       </w:r>
     </w:p>
     <w:p>
@@ -2020,7 +2020,7 @@
           <w:sz w:val="24"/>
           <w:szCs w:val="24"/>
         </w:rPr>
-        <w:t xml:space="preserve">AJAX:</w:t>
+        <w:t xml:space="preserve">Big Commerce:</w:t>
       </w:r>
       <w:r>
         <w:rPr>
@@ -2038,7 +2038,7 @@
           <w:sz w:val="24"/>
           <w:szCs w:val="24"/>
         </w:rPr>
-        <w:t xml:space="preserve">Beginner</w:t>
+        <w:t xml:space="preserve">Advanced</w:t>
       </w:r>
     </w:p>
     <w:p>
@@ -2056,7 +2056,7 @@
           <w:sz w:val="24"/>
           <w:szCs w:val="24"/>
         </w:rPr>
-        <w:t xml:space="preserve">eCommerce:</w:t>
+        <w:t xml:space="preserve">Bootstrap:</w:t>
       </w:r>
       <w:r>
         <w:rPr>
@@ -2074,7 +2074,7 @@
           <w:sz w:val="24"/>
           <w:szCs w:val="24"/>
         </w:rPr>
-        <w:t xml:space="preserve">Intermediate</w:t>
+        <w:t xml:space="preserve">Expert</w:t>
       </w:r>
     </w:p>
     <w:p>
@@ -2092,7 +2092,7 @@
           <w:sz w:val="24"/>
           <w:szCs w:val="24"/>
         </w:rPr>
-        <w:t xml:space="preserve">Hubspot:</w:t>
+        <w:t xml:space="preserve">Flexbox:</w:t>
       </w:r>
       <w:r>
         <w:rPr>
@@ -2110,7 +2110,7 @@
           <w:sz w:val="24"/>
           <w:szCs w:val="24"/>
         </w:rPr>
-        <w:t xml:space="preserve">Advanced</w:t>
+        <w:t xml:space="preserve">Intermediate</w:t>
       </w:r>
     </w:p>
     <w:p>
@@ -2128,7 +2128,7 @@
           <w:sz w:val="24"/>
           <w:szCs w:val="24"/>
         </w:rPr>
-        <w:t xml:space="preserve">Big Commerce:</w:t>
+        <w:t xml:space="preserve">CSS Grid:</w:t>
       </w:r>
       <w:r>
         <w:rPr>
@@ -2146,7 +2146,7 @@
           <w:sz w:val="24"/>
           <w:szCs w:val="24"/>
         </w:rPr>
-        <w:t xml:space="preserve">Advanced</w:t>
+        <w:t xml:space="preserve">Intermediate</w:t>
       </w:r>
     </w:p>
     <w:p>
@@ -2164,7 +2164,7 @@
           <w:sz w:val="24"/>
           <w:szCs w:val="24"/>
         </w:rPr>
-        <w:t xml:space="preserve">Bootstrap:</w:t>
+        <w:t xml:space="preserve">Formstack:</w:t>
       </w:r>
       <w:r>
         <w:rPr>
@@ -2182,7 +2182,7 @@
           <w:sz w:val="24"/>
           <w:szCs w:val="24"/>
         </w:rPr>
-        <w:t xml:space="preserve">Expert</w:t>
+        <w:t xml:space="preserve">Advanced</w:t>
       </w:r>
     </w:p>
     <w:p>
@@ -2200,7 +2200,7 @@
           <w:sz w:val="24"/>
           <w:szCs w:val="24"/>
         </w:rPr>
-        <w:t xml:space="preserve">Flexbox:</w:t>
+        <w:t xml:space="preserve">Social Media Integration:</w:t>
       </w:r>
       <w:r>
         <w:rPr>
@@ -2218,7 +2218,7 @@
           <w:sz w:val="24"/>
           <w:szCs w:val="24"/>
         </w:rPr>
-        <w:t xml:space="preserve">Intermediate</w:t>
+        <w:t xml:space="preserve">Advanced</w:t>
       </w:r>
     </w:p>
     <w:p>
@@ -2236,7 +2236,7 @@
           <w:sz w:val="24"/>
           <w:szCs w:val="24"/>
         </w:rPr>
-        <w:t xml:space="preserve">CSS Grid:</w:t>
+        <w:t xml:space="preserve">Campaign Monitor, MailChimp, etc., Custom Email Template creation:</w:t>
       </w:r>
       <w:r>
         <w:rPr>
@@ -2254,7 +2254,7 @@
           <w:sz w:val="24"/>
           <w:szCs w:val="24"/>
         </w:rPr>
-        <w:t xml:space="preserve">Intermediate</w:t>
+        <w:t xml:space="preserve">Advanced</w:t>
       </w:r>
     </w:p>
     <w:p>
@@ -2272,7 +2272,7 @@
           <w:sz w:val="24"/>
           <w:szCs w:val="24"/>
         </w:rPr>
-        <w:t xml:space="preserve">Formstack:</w:t>
+        <w:t xml:space="preserve">Bitbucket:</w:t>
       </w:r>
       <w:r>
         <w:rPr>
@@ -2308,7 +2308,7 @@
           <w:sz w:val="24"/>
           <w:szCs w:val="24"/>
         </w:rPr>
-        <w:t xml:space="preserve">Social Media Integration:</w:t>
+        <w:t xml:space="preserve">Github:</w:t>
       </w:r>
       <w:r>
         <w:rPr>
@@ -2344,7 +2344,7 @@
           <w:sz w:val="24"/>
           <w:szCs w:val="24"/>
         </w:rPr>
-        <w:t xml:space="preserve">Google Analytics:</w:t>
+        <w:t xml:space="preserve">Sourcetree:</w:t>
       </w:r>
       <w:r>
         <w:rPr>
@@ -2362,7 +2362,7 @@
           <w:sz w:val="24"/>
           <w:szCs w:val="24"/>
         </w:rPr>
-        <w:t xml:space="preserve">Intermediate</w:t>
+        <w:t xml:space="preserve">Advanced</w:t>
       </w:r>
     </w:p>
     <w:p>
@@ -2380,7 +2380,7 @@
           <w:sz w:val="24"/>
           <w:szCs w:val="24"/>
         </w:rPr>
-        <w:t xml:space="preserve">Campaign Monitor, MailChimp, etc., Custom Email Template creation:</w:t>
+        <w:t xml:space="preserve">Yarn:</w:t>
       </w:r>
       <w:r>
         <w:rPr>
@@ -2398,7 +2398,7 @@
           <w:sz w:val="24"/>
           <w:szCs w:val="24"/>
         </w:rPr>
-        <w:t xml:space="preserve">Advanced</w:t>
+        <w:t xml:space="preserve">Intermediate</w:t>
       </w:r>
     </w:p>
     <w:p>
@@ -2416,7 +2416,7 @@
           <w:sz w:val="24"/>
           <w:szCs w:val="24"/>
         </w:rPr>
-        <w:t xml:space="preserve">Bitbucket:</w:t>
+        <w:t xml:space="preserve">Visual Studio:</w:t>
       </w:r>
       <w:r>
         <w:rPr>
@@ -2434,7 +2434,7 @@
           <w:sz w:val="24"/>
           <w:szCs w:val="24"/>
         </w:rPr>
-        <w:t xml:space="preserve">Advanced</w:t>
+        <w:t xml:space="preserve">Intermediate</w:t>
       </w:r>
     </w:p>
     <w:p>
@@ -2452,7 +2452,7 @@
           <w:sz w:val="24"/>
           <w:szCs w:val="24"/>
         </w:rPr>
-        <w:t xml:space="preserve">Github:</w:t>
+        <w:t xml:space="preserve">Git:</w:t>
       </w:r>
       <w:r>
         <w:rPr>
@@ -2470,7 +2470,7 @@
           <w:sz w:val="24"/>
           <w:szCs w:val="24"/>
         </w:rPr>
-        <w:t xml:space="preserve">Advanced</w:t>
+        <w:t xml:space="preserve">Intermediate</w:t>
       </w:r>
     </w:p>
     <w:p>
@@ -2488,7 +2488,7 @@
           <w:sz w:val="24"/>
           <w:szCs w:val="24"/>
         </w:rPr>
-        <w:t xml:space="preserve">Sourcetree:</w:t>
+        <w:t xml:space="preserve">Sass:</w:t>
       </w:r>
       <w:r>
         <w:rPr>
@@ -2524,7 +2524,7 @@
           <w:sz w:val="24"/>
           <w:szCs w:val="24"/>
         </w:rPr>
-        <w:t xml:space="preserve">Yarn:</w:t>
+        <w:t xml:space="preserve">GraphQL:</w:t>
       </w:r>
       <w:r>
         <w:rPr>
@@ -2542,7 +2542,7 @@
           <w:sz w:val="24"/>
           <w:szCs w:val="24"/>
         </w:rPr>
-        <w:t xml:space="preserve">Intermediate</w:t>
+        <w:t xml:space="preserve">Beginner</w:t>
       </w:r>
     </w:p>
     <w:p>
@@ -2560,7 +2560,7 @@
           <w:sz w:val="24"/>
           <w:szCs w:val="24"/>
         </w:rPr>
-        <w:t xml:space="preserve">Visual Studio:</w:t>
+        <w:t xml:space="preserve">MongoDB:</w:t>
       </w:r>
       <w:r>
         <w:rPr>
@@ -2578,115 +2578,7 @@
           <w:sz w:val="24"/>
           <w:szCs w:val="24"/>
         </w:rPr>
-        <w:t xml:space="preserve">Intermediate</w:t>
-      </w:r>
-    </w:p>
-    <w:p>
-      <w:pPr>
-        <w:widowControl w:val="on"/>
-        <w:pBdr/>
-        <w:spacing w:before="0" w:after="0" w:line="240" w:lineRule="auto"/>
-        <w:ind w:left="0" w:right="0"/>
-        <w:jc w:val="left"/>
-      </w:pPr>
-      <w:r>
-        <w:rPr>
-          <w:rFonts w:ascii="Times" w:hAnsi="Times" w:cs="Times"/>
-          <w:color w:val="000000"/>
-          <w:sz w:val="24"/>
-          <w:szCs w:val="24"/>
-        </w:rPr>
-        <w:t xml:space="preserve">Git:</w:t>
-      </w:r>
-      <w:r>
-        <w:rPr>
-          <w:rFonts w:ascii="Times" w:hAnsi="Times" w:cs="Times"/>
-          <w:color w:val="000000"/>
-          <w:sz w:val="24"/>
-          <w:szCs w:val="24"/>
-        </w:rPr>
-        <w:t xml:space="preserve"> </w:t>
-      </w:r>
-      <w:r>
-        <w:rPr>
-          <w:rFonts w:ascii="Times" w:hAnsi="Times" w:cs="Times"/>
-          <w:color w:val="000000"/>
-          <w:sz w:val="24"/>
-          <w:szCs w:val="24"/>
-        </w:rPr>
-        <w:t xml:space="preserve">Intermediate</w:t>
-      </w:r>
-    </w:p>
-    <w:p>
-      <w:pPr>
-        <w:widowControl w:val="on"/>
-        <w:pBdr/>
-        <w:spacing w:before="0" w:after="0" w:line="240" w:lineRule="auto"/>
-        <w:ind w:left="0" w:right="0"/>
-        <w:jc w:val="left"/>
-      </w:pPr>
-      <w:r>
-        <w:rPr>
-          <w:rFonts w:ascii="Times" w:hAnsi="Times" w:cs="Times"/>
-          <w:color w:val="000000"/>
-          <w:sz w:val="24"/>
-          <w:szCs w:val="24"/>
-        </w:rPr>
-        <w:t xml:space="preserve">Sass:</w:t>
-      </w:r>
-      <w:r>
-        <w:rPr>
-          <w:rFonts w:ascii="Times" w:hAnsi="Times" w:cs="Times"/>
-          <w:color w:val="000000"/>
-          <w:sz w:val="24"/>
-          <w:szCs w:val="24"/>
-        </w:rPr>
-        <w:t xml:space="preserve"> </w:t>
-      </w:r>
-      <w:r>
-        <w:rPr>
-          <w:rFonts w:ascii="Times" w:hAnsi="Times" w:cs="Times"/>
-          <w:color w:val="000000"/>
-          <w:sz w:val="24"/>
-          <w:szCs w:val="24"/>
-        </w:rPr>
-        <w:t xml:space="preserve">Advanced</w:t>
-      </w:r>
-    </w:p>
-    <w:p>
-      <w:pPr>
-        <w:widowControl w:val="on"/>
-        <w:pBdr/>
-        <w:spacing w:before="0" w:after="0" w:line="240" w:lineRule="auto"/>
-        <w:ind w:left="0" w:right="0"/>
-        <w:jc w:val="left"/>
-      </w:pPr>
-      <w:r>
-        <w:rPr>
-          <w:rFonts w:ascii="Times" w:hAnsi="Times" w:cs="Times"/>
-          <w:color w:val="000000"/>
-          <w:sz w:val="24"/>
-          <w:szCs w:val="24"/>
-        </w:rPr>
-        <w:t xml:space="preserve">GraphQL:</w:t>
-      </w:r>
-      <w:r>
-        <w:rPr>
-          <w:rFonts w:ascii="Times" w:hAnsi="Times" w:cs="Times"/>
-          <w:color w:val="000000"/>
-          <w:sz w:val="24"/>
-          <w:szCs w:val="24"/>
-        </w:rPr>
-        <w:t xml:space="preserve"> </w:t>
-      </w:r>
-      <w:r>
-        <w:rPr>
-          <w:rFonts w:ascii="Times" w:hAnsi="Times" w:cs="Times"/>
-          <w:color w:val="000000"/>
-          <w:sz w:val="24"/>
-          <w:szCs w:val="24"/>
-        </w:rPr>
-        <w:t xml:space="preserve">Beginner</w:t>
+        <w:t xml:space="preserve">None</w:t>
       </w:r>
     </w:p>
     <w:p>

</xml_diff>